<commit_message>
Update Quản lí danh mục update.docx
</commit_message>
<xml_diff>
--- a/XỬ LÝ/Quản lí danh mục update.docx
+++ b/XỬ LÝ/Quản lí danh mục update.docx
@@ -1294,7 +1294,16 @@
                 <w:szCs w:val="26"/>
                 <w:lang w:val="en-US"/>
               </w:rPr>
-              <w:t>tongtien : int</w:t>
+              <w:t xml:space="preserve">tongtien : </w:t>
+            </w:r>
+            <w:r>
+              <w:rPr>
+                <w:rFonts w:ascii="Times New Roman" w:hAnsi="Times New Roman" w:cs="Times New Roman"/>
+                <w:sz w:val="26"/>
+                <w:szCs w:val="26"/>
+                <w:lang w:val="en-US"/>
+              </w:rPr>
+              <w:t xml:space="preserve">double </w:t>
             </w:r>
           </w:p>
         </w:tc>
@@ -1719,7 +1728,16 @@
                 <w:szCs w:val="26"/>
                 <w:lang w:val="en-US"/>
               </w:rPr>
-              <w:t>tongtien : int</w:t>
+              <w:t xml:space="preserve">tongtien : </w:t>
+            </w:r>
+            <w:r>
+              <w:rPr>
+                <w:rFonts w:ascii="Times New Roman" w:hAnsi="Times New Roman" w:cs="Times New Roman"/>
+                <w:sz w:val="26"/>
+                <w:szCs w:val="26"/>
+                <w:lang w:val="en-US"/>
+              </w:rPr>
+              <w:t xml:space="preserve">double </w:t>
             </w:r>
           </w:p>
           <w:p>
@@ -2258,7 +2276,16 @@
                 <w:szCs w:val="26"/>
                 <w:lang w:val="en-US"/>
               </w:rPr>
-              <w:t>tongtien : int</w:t>
+              <w:t xml:space="preserve">tongtien : </w:t>
+            </w:r>
+            <w:r>
+              <w:rPr>
+                <w:rFonts w:ascii="Times New Roman" w:hAnsi="Times New Roman" w:cs="Times New Roman"/>
+                <w:sz w:val="26"/>
+                <w:szCs w:val="26"/>
+                <w:lang w:val="en-US"/>
+              </w:rPr>
+              <w:t xml:space="preserve">double </w:t>
             </w:r>
           </w:p>
         </w:tc>
@@ -2665,7 +2692,16 @@
                 <w:szCs w:val="26"/>
                 <w:lang w:val="en-US"/>
               </w:rPr>
-              <w:t>tongtien : int</w:t>
+              <w:t xml:space="preserve">tongtien : </w:t>
+            </w:r>
+            <w:r>
+              <w:rPr>
+                <w:rFonts w:ascii="Times New Roman" w:hAnsi="Times New Roman" w:cs="Times New Roman"/>
+                <w:sz w:val="26"/>
+                <w:szCs w:val="26"/>
+                <w:lang w:val="en-US"/>
+              </w:rPr>
+              <w:t xml:space="preserve">double </w:t>
             </w:r>
           </w:p>
           <w:p>
@@ -3378,6 +3414,89 @@
           </w:p>
         </w:tc>
       </w:tr>
+      <w:tr>
+        <w:tc>
+          <w:tcPr>
+            <w:tcW w:w="1129" w:type="dxa"/>
+          </w:tcPr>
+          <w:p>
+            <w:pPr>
+              <w:pStyle w:val="ListParagraph"/>
+              <w:numPr>
+                <w:ilvl w:val="0"/>
+                <w:numId w:val="2"/>
+              </w:numPr>
+              <w:rPr>
+                <w:rFonts w:ascii="Times New Roman" w:hAnsi="Times New Roman" w:cs="Times New Roman"/>
+                <w:sz w:val="26"/>
+                <w:szCs w:val="26"/>
+              </w:rPr>
+            </w:pPr>
+          </w:p>
+        </w:tc>
+        <w:tc>
+          <w:tcPr>
+            <w:tcW w:w="2552" w:type="dxa"/>
+          </w:tcPr>
+          <w:p>
+            <w:pPr>
+              <w:rPr>
+                <w:rFonts w:ascii="Times New Roman" w:hAnsi="Times New Roman" w:cs="Times New Roman"/>
+                <w:sz w:val="26"/>
+                <w:szCs w:val="26"/>
+                <w:lang w:val="en-US"/>
+              </w:rPr>
+            </w:pPr>
+            <w:r>
+              <w:rPr>
+                <w:rFonts w:ascii="Times New Roman" w:hAnsi="Times New Roman" w:cs="Times New Roman"/>
+                <w:sz w:val="26"/>
+                <w:szCs w:val="26"/>
+                <w:lang w:val="en-US"/>
+              </w:rPr>
+              <w:t xml:space="preserve">Double </w:t>
+            </w:r>
+          </w:p>
+        </w:tc>
+        <w:tc>
+          <w:tcPr>
+            <w:tcW w:w="3094" w:type="dxa"/>
+          </w:tcPr>
+          <w:p>
+            <w:pPr>
+              <w:rPr>
+                <w:rFonts w:ascii="Times New Roman" w:hAnsi="Times New Roman" w:cs="Times New Roman"/>
+                <w:sz w:val="26"/>
+                <w:szCs w:val="26"/>
+                <w:lang w:val="en-US"/>
+              </w:rPr>
+            </w:pPr>
+            <w:r>
+              <w:rPr>
+                <w:rFonts w:ascii="Times New Roman" w:hAnsi="Times New Roman" w:cs="Times New Roman"/>
+                <w:sz w:val="26"/>
+                <w:szCs w:val="26"/>
+                <w:lang w:val="en-US"/>
+              </w:rPr>
+              <w:t xml:space="preserve">Kiểu số thực </w:t>
+            </w:r>
+          </w:p>
+        </w:tc>
+        <w:tc>
+          <w:tcPr>
+            <w:tcW w:w="2241" w:type="dxa"/>
+          </w:tcPr>
+          <w:p>
+            <w:pPr>
+              <w:rPr>
+                <w:rFonts w:ascii="Times New Roman" w:hAnsi="Times New Roman" w:cs="Times New Roman"/>
+                <w:sz w:val="26"/>
+                <w:szCs w:val="26"/>
+              </w:rPr>
+            </w:pPr>
+          </w:p>
+        </w:tc>
+      </w:tr>
     </w:tbl>
     <w:p/>
     <w:p>
@@ -4057,7 +4176,7 @@
                 <w:szCs w:val="26"/>
                 <w:lang w:val="en-US"/>
               </w:rPr>
-              <w:t xml:space="preserve">Int </w:t>
+              <w:t xml:space="preserve">Double </w:t>
             </w:r>
           </w:p>
         </w:tc>
@@ -5243,7 +5362,7 @@
                 <w:szCs w:val="26"/>
                 <w:lang w:val="en-US"/>
               </w:rPr>
-              <w:t xml:space="preserve">Int </w:t>
+              <w:t xml:space="preserve">Double </w:t>
             </w:r>
           </w:p>
         </w:tc>

</xml_diff>